<commit_message>
game over main menu button gemaakt
</commit_message>
<xml_diff>
--- a/Informatie Game/Log boek game development Daniel.docx
+++ b/Informatie Game/Log boek game development Daniel.docx
@@ -10,7 +10,7 @@
         <w:rPr>
           <w:rtl w:val="0"/>
         </w:rPr>
-        <w:t xml:space="preserve">logboek: maar 2024game development</w:t>
+        <w:t xml:space="preserve">logboek: maar 2024 game development</w:t>
       </w:r>
     </w:p>
     <w:p>
@@ -43,6 +43,19 @@
         <w:rPr>
           <w:rtl w:val="0"/>
         </w:rPr>
+        <w:t xml:space="preserve">Opmerkingen: ik heb een </w:t>
+      </w:r>
+      <w:r>
+        <w:rPr>
+          <w:rtl w:val="0"/>
+        </w:rPr>
+        <w:t xml:space="preserve">tile</w:t>
+      </w:r>
+      <w:r>
+        <w:rPr>
+          <w:rtl w:val="0"/>
+        </w:rPr>
+        <w:t xml:space="preserve"> palette gemaakt en een grid toegevoegd voor een mooi level en een achtergrond toegevoegd. </w:t>
       </w:r>
     </w:p>
     <w:p>
@@ -74,18 +87,29 @@
         <w:rPr>
           <w:rtl w:val="0"/>
         </w:rPr>
-        <w:t xml:space="preserve">Activiteiten/Gebeurtenissen:</w:t>
-      </w:r>
-    </w:p>
-    <w:p>
-      <w:pPr>
-        <w:rPr/>
-      </w:pPr>
-      <w:r>
-        <w:rPr>
-          <w:rtl w:val="0"/>
-        </w:rPr>
-        <w:t xml:space="preserve">-player movement en camera movement gemaakt</w:t>
+        <w:t xml:space="preserve">Activiteiten/Gebeurtenissen: player movement en camera movement gemaakt</w:t>
+      </w:r>
+    </w:p>
+    <w:p>
+      <w:pPr>
+        <w:rPr/>
+      </w:pPr>
+      <w:r>
+        <w:rPr>
+          <w:rtl w:val="0"/>
+        </w:rPr>
+        <w:t xml:space="preserve">opmerkingen: ik heb een speler getekend en geanimeerd en daarna ervoor gezorgd dat hij kon lopen en springen. Het viel gelijk op dat de camera niet mee bewoog dus was de rest van de week daarmee bezig.</w:t>
+      </w:r>
+    </w:p>
+    <w:p>
+      <w:pPr>
+        <w:rPr/>
+      </w:pPr>
+      <w:r>
+        <w:rPr>
+          <w:rtl w:val="0"/>
+        </w:rPr>
+        <w:t xml:space="preserve">Opmerking mevrouw Jacobs: vond dat het spel geluid mist.</w:t>
       </w:r>
     </w:p>
     <w:p>
@@ -128,6 +152,28 @@
         <w:rPr>
           <w:rtl w:val="0"/>
         </w:rPr>
+        <w:t xml:space="preserve">Opmerkingen: ik ben bezig geweest met een coin collect system en een death system</w:t>
+      </w:r>
+    </w:p>
+    <w:p>
+      <w:pPr>
+        <w:rPr/>
+      </w:pPr>
+      <w:r>
+        <w:rPr>
+          <w:rtl w:val="0"/>
+        </w:rPr>
+        <w:t xml:space="preserve">Opmerking mevrouw Jacobs: Er mist een Game Over en er mist een finish.</w:t>
+      </w:r>
+    </w:p>
+    <w:p>
+      <w:pPr>
+        <w:rPr/>
+      </w:pPr>
+      <w:r>
+        <w:rPr>
+          <w:rtl w:val="0"/>
+        </w:rPr>
       </w:r>
     </w:p>
     <w:p>
@@ -150,6 +196,17 @@
           <w:rtl w:val="0"/>
         </w:rPr>
         <w:t xml:space="preserve">Activiteiten/Gebeurtenissen: game over screen en finish gemaakt</w:t>
+      </w:r>
+    </w:p>
+    <w:p>
+      <w:pPr>
+        <w:rPr/>
+      </w:pPr>
+      <w:r>
+        <w:rPr>
+          <w:rtl w:val="0"/>
+        </w:rPr>
+        <w:t xml:space="preserve">Opmerkingen: Ik heb een game over gemaakt en een health system dat de player vier hartjes heeft en een finish toegevoegd.</w:t>
       </w:r>
     </w:p>
     <w:p>

</xml_diff>